<commit_message>
Commit lesson Learn English D63
</commit_message>
<xml_diff>
--- a/Learn English-D63.docx
+++ b/Learn English-D63.docx
@@ -217,7 +217,19 @@
               <w:rPr>
                 <w:sz w:val="24"/>
               </w:rPr>
-              <w:t>Read on to discover some of the most common questions people ask when they’re considering a new business adventure later in life. They’ll help you take stock of your own situaton so you can make those first moves toward starting a business.</w:t>
+              <w:t>Read on to discover some of the most common questions people ask when they’re considering a new business adventure later in life. They’ll help you take stock of your own situat</w:t>
+            </w:r>
+            <w:r>
+              <w:rPr>
+                <w:sz w:val="24"/>
+              </w:rPr>
+              <w:t>i</w:t>
+            </w:r>
+            <w:r>
+              <w:rPr>
+                <w:sz w:val="24"/>
+              </w:rPr>
+              <w:t>on so you can make those first moves toward starting a business.</w:t>
             </w:r>
           </w:p>
           <w:p>
@@ -260,7 +272,19 @@
               <w:rPr>
                 <w:sz w:val="24"/>
               </w:rPr>
-              <w:t>Why is an ageless startup right for you? When you cansider your opotions, you’ll likely see that the question perhaps shouldn’t be “Why me?” but rather “Why not me?” Consider this:</w:t>
+              <w:t>Why is an ageless st</w:t>
+            </w:r>
+            <w:r>
+              <w:rPr>
+                <w:sz w:val="24"/>
+              </w:rPr>
+              <w:t>artup right for you? When you co</w:t>
+            </w:r>
+            <w:r>
+              <w:rPr>
+                <w:sz w:val="24"/>
+              </w:rPr>
+              <w:t>nsider your opotions, you’ll likely see that the question perhaps shouldn’t be “Why me?” but rather “Why not me?” Consider this:</w:t>
             </w:r>
           </w:p>
           <w:p>
@@ -424,7 +448,39 @@
               <w:rPr>
                 <w:sz w:val="24"/>
               </w:rPr>
-              <w:t>benefits. You don’t need immediate returns as m</w:t>
+              <w:t xml:space="preserve">benefits. You don’t need immediate returns as many </w:t>
+            </w:r>
+            <w:r>
+              <w:rPr>
+                <w:b/>
+                <w:sz w:val="24"/>
+              </w:rPr>
+              <w:t>investor-backed</w:t>
+            </w:r>
+            <w:r>
+              <w:rPr>
+                <w:sz w:val="24"/>
+              </w:rPr>
+              <w:t xml:space="preserve"> startups led by younger thrill-seekers do. You possess </w:t>
+            </w:r>
+            <w:r>
+              <w:rPr>
+                <w:b/>
+                <w:sz w:val="24"/>
+              </w:rPr>
+              <w:t>the self-discipline needed</w:t>
+            </w:r>
+            <w:r>
+              <w:rPr>
+                <w:sz w:val="24"/>
+              </w:rPr>
+              <w:t xml:space="preserve"> to see tasks through to fruition. By this time in your life, you’ve  likely figured out w</w:t>
+            </w:r>
+            <w:r>
+              <w:rPr>
+                <w:sz w:val="24"/>
+              </w:rPr>
+              <w:t>h</w:t>
             </w:r>
             <w:bookmarkStart w:id="0" w:name="_GoBack"/>
             <w:bookmarkEnd w:id="0"/>
@@ -432,33 +488,7 @@
               <w:rPr>
                 <w:sz w:val="24"/>
               </w:rPr>
-              <w:t xml:space="preserve">any </w:t>
-            </w:r>
-            <w:r>
-              <w:rPr>
-                <w:b/>
-                <w:sz w:val="24"/>
-              </w:rPr>
-              <w:t>investor-backed</w:t>
-            </w:r>
-            <w:r>
-              <w:rPr>
-                <w:sz w:val="24"/>
-              </w:rPr>
-              <w:t xml:space="preserve"> startups led by younger thrill-seekers do. You possess </w:t>
-            </w:r>
-            <w:r>
-              <w:rPr>
-                <w:b/>
-                <w:sz w:val="24"/>
-              </w:rPr>
-              <w:t>the self-discipline needed</w:t>
-            </w:r>
-            <w:r>
-              <w:rPr>
-                <w:sz w:val="24"/>
-              </w:rPr>
-              <w:t xml:space="preserve"> to see tasks through to fruition. By this time in your life, you’ve  likely figured out wat you’re trully passionate about and can build new enterprises to serve those goals.</w:t>
+              <w:t>at you’re trully passionate about and can build new enterprises to serve those goals.</w:t>
             </w:r>
           </w:p>
         </w:tc>
@@ -602,14 +632,7 @@
                 <w:b/>
                 <w:sz w:val="24"/>
               </w:rPr>
-              <w:t>A</w:t>
-            </w:r>
-            <w:r>
-              <w:rPr>
-                <w:b/>
-                <w:sz w:val="24"/>
-              </w:rPr>
-              <w:t>fford</w:t>
+              <w:t>Afford</w:t>
             </w:r>
             <w:r>
               <w:rPr>
@@ -657,14 +680,7 @@
                 <w:b/>
                 <w:sz w:val="24"/>
               </w:rPr>
-              <w:t>A</w:t>
-            </w:r>
-            <w:r>
-              <w:rPr>
-                <w:b/>
-                <w:sz w:val="24"/>
-              </w:rPr>
-              <w:t>dversity</w:t>
+              <w:t>Adversity</w:t>
             </w:r>
             <w:r>
               <w:rPr>
@@ -936,14 +952,7 @@
                 <w:b/>
                 <w:sz w:val="24"/>
               </w:rPr>
-              <w:t>W</w:t>
-            </w:r>
-            <w:r>
-              <w:rPr>
-                <w:b/>
-                <w:sz w:val="24"/>
-              </w:rPr>
-              <w:t>orldview</w:t>
+              <w:t>Worldview</w:t>
             </w:r>
             <w:r>
               <w:rPr>

</xml_diff>